<commit_message>
Add React Native and TypeScript
</commit_message>
<xml_diff>
--- a/TimothyHsuResume.docx
+++ b/TimothyHsuResume.docx
@@ -448,15 +448,7 @@
           <w:sz w:val="20"/>
           <w:szCs w:val="20"/>
         </w:rPr>
-        <w:t>Node</w:t>
-      </w:r>
-      <w:r>
-        <w:rPr>
-          <w:rFonts w:ascii="Arial" w:hAnsi="Arial" w:cs="Arial"/>
-          <w:sz w:val="20"/>
-          <w:szCs w:val="20"/>
-        </w:rPr>
-        <w:t>.js</w:t>
+        <w:t>React Native</w:t>
       </w:r>
       <w:r>
         <w:rPr>
@@ -498,7 +490,7 @@
           <w:sz w:val="20"/>
           <w:szCs w:val="20"/>
         </w:rPr>
-        <w:t>Git</w:t>
+        <w:t>TypeScript</w:t>
       </w:r>
       <w:r>
         <w:rPr>
@@ -985,25 +977,7 @@
           <w:sz w:val="20"/>
           <w:szCs w:val="20"/>
         </w:rPr>
-        <w:t xml:space="preserve">Used </w:t>
-      </w:r>
-      <w:proofErr w:type="spellStart"/>
-      <w:r>
-        <w:rPr>
-          <w:rFonts w:ascii="Arial" w:hAnsi="Arial" w:cs="Arial"/>
-          <w:sz w:val="20"/>
-          <w:szCs w:val="20"/>
-        </w:rPr>
-        <w:t>Tkinter</w:t>
-      </w:r>
-      <w:proofErr w:type="spellEnd"/>
-      <w:r>
-        <w:rPr>
-          <w:rFonts w:ascii="Arial" w:hAnsi="Arial" w:cs="Arial"/>
-          <w:sz w:val="20"/>
-          <w:szCs w:val="20"/>
-        </w:rPr>
-        <w:t xml:space="preserve"> with MVC pattern to implement Conway's Game of Life with random, glider gun, and draw options</w:t>
+        <w:t>Used Tkinter with MVC pattern to implement Conway's Game of Life with random, glider gun, and draw options</w:t>
       </w:r>
     </w:p>
     <w:p>
@@ -1225,23 +1199,29 @@
           <w:szCs w:val="20"/>
         </w:rPr>
       </w:pPr>
-      <w:proofErr w:type="spellStart"/>
-      <w:r>
-        <w:rPr>
-          <w:rFonts w:ascii="Arial" w:hAnsi="Arial" w:cs="Arial"/>
-          <w:sz w:val="20"/>
-          <w:szCs w:val="20"/>
-        </w:rPr>
-        <w:t>Codecademy</w:t>
-      </w:r>
-      <w:proofErr w:type="spellEnd"/>
-      <w:r>
-        <w:rPr>
-          <w:rFonts w:ascii="Arial" w:hAnsi="Arial" w:cs="Arial"/>
-          <w:sz w:val="20"/>
-          <w:szCs w:val="20"/>
-        </w:rPr>
-        <w:t xml:space="preserve"> Learn React Router Course</w:t>
+      <w:r>
+        <w:rPr>
+          <w:rFonts w:ascii="Arial" w:hAnsi="Arial" w:cs="Arial"/>
+          <w:sz w:val="20"/>
+          <w:szCs w:val="20"/>
+        </w:rPr>
+        <w:t xml:space="preserve">Codecademy Learn React </w:t>
+      </w:r>
+      <w:r>
+        <w:rPr>
+          <w:rFonts w:ascii="Arial" w:hAnsi="Arial" w:cs="Arial"/>
+          <w:sz w:val="20"/>
+          <w:szCs w:val="20"/>
+        </w:rPr>
+        <w:t>Native</w:t>
+      </w:r>
+      <w:r>
+        <w:rPr>
+          <w:rFonts w:ascii="Arial" w:hAnsi="Arial" w:cs="Arial"/>
+          <w:sz w:val="20"/>
+          <w:szCs w:val="20"/>
+        </w:rPr>
+        <w:t xml:space="preserve"> Course</w:t>
       </w:r>
     </w:p>
     <w:p>
@@ -1257,23 +1237,13 @@
           <w:szCs w:val="20"/>
         </w:rPr>
       </w:pPr>
-      <w:proofErr w:type="spellStart"/>
-      <w:r>
-        <w:rPr>
-          <w:rFonts w:ascii="Arial" w:hAnsi="Arial" w:cs="Arial"/>
-          <w:sz w:val="20"/>
-          <w:szCs w:val="20"/>
-        </w:rPr>
-        <w:t>Codecademy</w:t>
-      </w:r>
-      <w:proofErr w:type="spellEnd"/>
-      <w:r>
-        <w:rPr>
-          <w:rFonts w:ascii="Arial" w:hAnsi="Arial" w:cs="Arial"/>
-          <w:sz w:val="20"/>
-          <w:szCs w:val="20"/>
-        </w:rPr>
-        <w:t xml:space="preserve"> Learn Intermediate JavaScript Course</w:t>
+      <w:r>
+        <w:rPr>
+          <w:rFonts w:ascii="Arial" w:hAnsi="Arial" w:cs="Arial"/>
+          <w:sz w:val="20"/>
+          <w:szCs w:val="20"/>
+        </w:rPr>
+        <w:t>Codecademy Learn Intermediate JavaScript Course</w:t>
       </w:r>
     </w:p>
     <w:p>
@@ -1289,23 +1259,13 @@
           <w:szCs w:val="20"/>
         </w:rPr>
       </w:pPr>
-      <w:proofErr w:type="spellStart"/>
-      <w:r>
-        <w:rPr>
-          <w:rFonts w:ascii="Arial" w:hAnsi="Arial" w:cs="Arial"/>
-          <w:sz w:val="20"/>
-          <w:szCs w:val="20"/>
-        </w:rPr>
-        <w:t>Codecademy</w:t>
-      </w:r>
-      <w:proofErr w:type="spellEnd"/>
-      <w:r>
-        <w:rPr>
-          <w:rFonts w:ascii="Arial" w:hAnsi="Arial" w:cs="Arial"/>
-          <w:sz w:val="20"/>
-          <w:szCs w:val="20"/>
-        </w:rPr>
-        <w:t xml:space="preserve"> Building Interactive JavaScript Websites Course</w:t>
+      <w:r>
+        <w:rPr>
+          <w:rFonts w:ascii="Arial" w:hAnsi="Arial" w:cs="Arial"/>
+          <w:sz w:val="20"/>
+          <w:szCs w:val="20"/>
+        </w:rPr>
+        <w:t>Codecademy Building Interactive JavaScript Websites Course</w:t>
       </w:r>
     </w:p>
     <w:p>
@@ -1347,25 +1307,7 @@
           <w:sz w:val="20"/>
           <w:szCs w:val="20"/>
         </w:rPr>
-        <w:t xml:space="preserve">Answer questions in </w:t>
-      </w:r>
-      <w:proofErr w:type="spellStart"/>
-      <w:r>
-        <w:rPr>
-          <w:rFonts w:ascii="Arial" w:hAnsi="Arial" w:cs="Arial"/>
-          <w:sz w:val="20"/>
-          <w:szCs w:val="20"/>
-        </w:rPr>
-        <w:t>Codecademy</w:t>
-      </w:r>
-      <w:proofErr w:type="spellEnd"/>
-      <w:r>
-        <w:rPr>
-          <w:rFonts w:ascii="Arial" w:hAnsi="Arial" w:cs="Arial"/>
-          <w:sz w:val="20"/>
-          <w:szCs w:val="20"/>
-        </w:rPr>
-        <w:t xml:space="preserve"> Community Discord server's #full-stack-engineer channel</w:t>
+        <w:t>Answer questions in Codecademy Community Discord server's #full-stack-engineer channel</w:t>
       </w:r>
     </w:p>
     <w:p>

</xml_diff>